<commit_message>
Fixed issue with User followers not showing up on Followers index page.
</commit_message>
<xml_diff>
--- a/Final Project To do List.docx
+++ b/Final Project To do List.docx
@@ -20,21 +20,33 @@
           </w:tcPr>
           <w:p>
             <w:r>
-              <w:t xml:space="preserve">2. </w:t>
-            </w:r>
-            <w:proofErr w:type="gramStart"/>
-            <w:r>
-              <w:t>remaining</w:t>
-            </w:r>
-            <w:proofErr w:type="gramEnd"/>
-            <w:r>
-              <w:t xml:space="preserve">. All the tests for </w:t>
-            </w:r>
-            <w:proofErr w:type="spellStart"/>
-            <w:r>
-              <w:t>repin</w:t>
-            </w:r>
-            <w:proofErr w:type="spellEnd"/>
+              <w:t>Fix heading for dropdown for Followers.</w:t>
+            </w:r>
+          </w:p>
+          <w:p>
+            <w:r>
+              <w:t>Fix links and headings on Followers index page.</w:t>
+            </w:r>
+            <w:bookmarkStart w:id="0" w:name="_GoBack"/>
+            <w:bookmarkEnd w:id="0"/>
+          </w:p>
+        </w:tc>
+        <w:tc>
+          <w:tcPr>
+            <w:tcW w:w="7384" w:type="dxa"/>
+          </w:tcPr>
+          <w:p/>
+        </w:tc>
+      </w:tr>
+      <w:tr>
+        <w:tc>
+          <w:tcPr>
+            <w:tcW w:w="3434" w:type="dxa"/>
+          </w:tcPr>
+          <w:p>
+            <w:r>
+              <w:t>2. remaining. All the tests for repin</w:t>
+            </w:r>
           </w:p>
         </w:tc>
         <w:tc>
@@ -235,6 +247,38 @@
           </w:p>
         </w:tc>
       </w:tr>
+      <w:tr>
+        <w:tc>
+          <w:tcPr>
+            <w:tcW w:w="3434" w:type="dxa"/>
+          </w:tcPr>
+          <w:p>
+            <w:r>
+              <w:t>Still need to make the board names’ links to work properly on form partial and show page. May be add a form and post hidden fields of followee id and other info to see the proper board.</w:t>
+            </w:r>
+          </w:p>
+        </w:tc>
+        <w:tc>
+          <w:tcPr>
+            <w:tcW w:w="7384" w:type="dxa"/>
+          </w:tcPr>
+          <w:p>
+            <w:hyperlink r:id="rId13" w:history="1">
+              <w:r>
+                <w:rPr>
+                  <w:rStyle w:val="Hyperlink"/>
+                </w:rPr>
+                <w:t>https://learn.skillcrush.com/user-skill-challenges/noim474-let-8217-s-add-followers/</w:t>
+              </w:r>
+            </w:hyperlink>
+          </w:p>
+          <w:p>
+            <w:r>
+              <w:t xml:space="preserve"> </w:t>
+            </w:r>
+          </w:p>
+        </w:tc>
+      </w:tr>
     </w:tbl>
     <w:p/>
     <w:p>
@@ -248,19 +292,24 @@
           <w:highlight w:val="yellow"/>
         </w:rPr>
       </w:pPr>
-      <w:proofErr w:type="gramStart"/>
       <w:r>
         <w:rPr>
           <w:highlight w:val="yellow"/>
         </w:rPr>
-        <w:t>it</w:t>
+        <w:t>it "redirects to login if user is not signed in" do</w:t>
       </w:r>
-      <w:proofErr w:type="gramEnd"/>
+    </w:p>
+    <w:p>
+      <w:pPr>
+        <w:rPr>
+          <w:highlight w:val="yellow"/>
+        </w:rPr>
+      </w:pPr>
       <w:r>
         <w:rPr>
           <w:highlight w:val="yellow"/>
         </w:rPr>
-        <w:t xml:space="preserve"> "redirects to login if user is not signed in" do</w:t>
+        <w:t xml:space="preserve">  user = User.create! valid_attributes</w:t>
       </w:r>
     </w:p>
     <w:p>
@@ -273,144 +322,29 @@
         <w:rPr>
           <w:highlight w:val="yellow"/>
         </w:rPr>
-        <w:t xml:space="preserve">  </w:t>
+        <w:t xml:space="preserve">  get :show, {:id =&gt; user.to_param}, valid_session</w:t>
       </w:r>
-      <w:proofErr w:type="gramStart"/>
+    </w:p>
+    <w:p>
+      <w:pPr>
+        <w:rPr>
+          <w:highlight w:val="yellow"/>
+        </w:rPr>
+      </w:pPr>
       <w:r>
         <w:rPr>
           <w:highlight w:val="yellow"/>
         </w:rPr>
-        <w:t>user</w:t>
-      </w:r>
-      <w:proofErr w:type="gramEnd"/>
-      <w:r>
-        <w:rPr>
-          <w:highlight w:val="yellow"/>
-        </w:rPr>
-        <w:t xml:space="preserve"> = </w:t>
-      </w:r>
-      <w:proofErr w:type="spellStart"/>
-      <w:r>
-        <w:rPr>
-          <w:highlight w:val="yellow"/>
-        </w:rPr>
-        <w:t>User.create</w:t>
-      </w:r>
-      <w:proofErr w:type="spellEnd"/>
-      <w:r>
-        <w:rPr>
-          <w:highlight w:val="yellow"/>
-        </w:rPr>
-        <w:t xml:space="preserve">! </w:t>
-      </w:r>
-      <w:proofErr w:type="spellStart"/>
-      <w:r>
-        <w:rPr>
-          <w:highlight w:val="yellow"/>
-        </w:rPr>
-        <w:t>valid_attributes</w:t>
-      </w:r>
-      <w:proofErr w:type="spellEnd"/>
-    </w:p>
-    <w:p>
-      <w:pPr>
-        <w:rPr>
-          <w:highlight w:val="yellow"/>
-        </w:rPr>
-      </w:pPr>
-      <w:r>
-        <w:rPr>
-          <w:highlight w:val="yellow"/>
-        </w:rPr>
-        <w:t xml:space="preserve">  </w:t>
-      </w:r>
-      <w:proofErr w:type="gramStart"/>
-      <w:r>
-        <w:rPr>
-          <w:highlight w:val="yellow"/>
-        </w:rPr>
-        <w:t>get</w:t>
-      </w:r>
-      <w:proofErr w:type="gramEnd"/>
-      <w:r>
-        <w:rPr>
-          <w:highlight w:val="yellow"/>
-        </w:rPr>
-        <w:t xml:space="preserve"> :show, {:id =&gt; </w:t>
-      </w:r>
-      <w:proofErr w:type="spellStart"/>
-      <w:r>
-        <w:rPr>
-          <w:highlight w:val="yellow"/>
-        </w:rPr>
-        <w:t>user.to_param</w:t>
-      </w:r>
-      <w:proofErr w:type="spellEnd"/>
-      <w:r>
-        <w:rPr>
-          <w:highlight w:val="yellow"/>
-        </w:rPr>
-        <w:t xml:space="preserve">}, </w:t>
-      </w:r>
-      <w:proofErr w:type="spellStart"/>
-      <w:r>
-        <w:rPr>
-          <w:highlight w:val="yellow"/>
-        </w:rPr>
-        <w:t>valid_session</w:t>
-      </w:r>
-      <w:proofErr w:type="spellEnd"/>
-    </w:p>
-    <w:p>
-      <w:pPr>
-        <w:rPr>
-          <w:highlight w:val="yellow"/>
-        </w:rPr>
-      </w:pPr>
-      <w:r>
-        <w:rPr>
-          <w:highlight w:val="yellow"/>
-        </w:rPr>
-        <w:t xml:space="preserve">  </w:t>
-      </w:r>
-      <w:proofErr w:type="gramStart"/>
-      <w:r>
-        <w:rPr>
-          <w:highlight w:val="yellow"/>
-        </w:rPr>
-        <w:t>expect(</w:t>
-      </w:r>
-      <w:proofErr w:type="gramEnd"/>
-      <w:r>
-        <w:rPr>
-          <w:highlight w:val="yellow"/>
-        </w:rPr>
-        <w:t xml:space="preserve">response).to </w:t>
-      </w:r>
-      <w:proofErr w:type="spellStart"/>
-      <w:r>
-        <w:rPr>
-          <w:highlight w:val="yellow"/>
-        </w:rPr>
-        <w:t>redirect_to</w:t>
-      </w:r>
-      <w:proofErr w:type="spellEnd"/>
-      <w:r>
-        <w:rPr>
-          <w:highlight w:val="yellow"/>
-        </w:rPr>
-        <w:t>(:login)</w:t>
+        <w:t xml:space="preserve">  expect(response).to redirect_to(:login)</w:t>
       </w:r>
     </w:p>
     <w:p>
-      <w:proofErr w:type="gramStart"/>
       <w:r>
         <w:rPr>
           <w:highlight w:val="yellow"/>
         </w:rPr>
         <w:t>end</w:t>
       </w:r>
-      <w:proofErr w:type="gramEnd"/>
     </w:p>
     <w:p>
       <w:r>
@@ -430,7 +364,7 @@
         <w:tblLook w:val="04A0" w:firstRow="1" w:lastRow="0" w:firstColumn="1" w:lastColumn="0" w:noHBand="0" w:noVBand="1"/>
       </w:tblPr>
       <w:tblGrid>
-        <w:gridCol w:w="438"/>
+        <w:gridCol w:w="440"/>
         <w:gridCol w:w="8220"/>
       </w:tblGrid>
       <w:tr>
@@ -507,11 +441,9 @@
                 <w:numId w:val="1"/>
               </w:numPr>
             </w:pPr>
-            <w:proofErr w:type="spellStart"/>
             <w:r>
               <w:t>user_with_followers</w:t>
             </w:r>
-            <w:proofErr w:type="spellEnd"/>
           </w:p>
           <w:p>
             <w:pPr>
@@ -556,23 +488,7 @@
           </w:tcPr>
           <w:p>
             <w:r>
-              <w:t xml:space="preserve">Added </w:t>
-            </w:r>
-            <w:proofErr w:type="spellStart"/>
-            <w:r>
-              <w:t>RSpec</w:t>
-            </w:r>
-            <w:proofErr w:type="spellEnd"/>
-            <w:r>
-              <w:t xml:space="preserve"> code in </w:t>
-            </w:r>
-            <w:proofErr w:type="spellStart"/>
-            <w:r>
-              <w:t>user_spec.rb</w:t>
-            </w:r>
-            <w:proofErr w:type="spellEnd"/>
-            <w:r>
-              <w:t xml:space="preserve"> model for </w:t>
+              <w:t xml:space="preserve">Added RSpec code in user_spec.rb model for </w:t>
             </w:r>
           </w:p>
           <w:p>
@@ -615,6 +531,7 @@
               <w:rPr>
                 <w:highlight w:val="yellow"/>
               </w:rPr>
+              <w:lastRenderedPageBreak/>
               <w:t>it "redirects to login if user is not signed in" do</w:t>
             </w:r>
           </w:p>
@@ -628,44 +545,8 @@
               <w:rPr>
                 <w:highlight w:val="yellow"/>
               </w:rPr>
-              <w:t xml:space="preserve">  </w:t>
-            </w:r>
-            <w:proofErr w:type="gramStart"/>
-            <w:r>
-              <w:rPr>
-                <w:highlight w:val="yellow"/>
-              </w:rPr>
-              <w:t>user</w:t>
-            </w:r>
-            <w:proofErr w:type="gramEnd"/>
-            <w:r>
-              <w:rPr>
-                <w:highlight w:val="yellow"/>
-              </w:rPr>
-              <w:t xml:space="preserve"> = </w:t>
-            </w:r>
-            <w:proofErr w:type="spellStart"/>
-            <w:r>
-              <w:rPr>
-                <w:highlight w:val="yellow"/>
-              </w:rPr>
-              <w:t>User.create</w:t>
-            </w:r>
-            <w:proofErr w:type="spellEnd"/>
-            <w:r>
-              <w:rPr>
-                <w:highlight w:val="yellow"/>
-              </w:rPr>
-              <w:t xml:space="preserve">! </w:t>
-            </w:r>
-            <w:proofErr w:type="spellStart"/>
-            <w:r>
-              <w:rPr>
-                <w:highlight w:val="yellow"/>
-              </w:rPr>
-              <w:t>valid_attributes</w:t>
-            </w:r>
-            <w:proofErr w:type="spellEnd"/>
+              <w:t xml:space="preserve">  user = User.create! valid_attributes</w:t>
+            </w:r>
           </w:p>
           <w:p>
             <w:pPr>
@@ -677,30 +558,8 @@
               <w:rPr>
                 <w:highlight w:val="yellow"/>
               </w:rPr>
-              <w:t xml:space="preserve">  get :show, {:id =&gt; </w:t>
-            </w:r>
-            <w:proofErr w:type="spellStart"/>
-            <w:r>
-              <w:rPr>
-                <w:highlight w:val="yellow"/>
-              </w:rPr>
-              <w:t>user.to_param</w:t>
-            </w:r>
-            <w:proofErr w:type="spellEnd"/>
-            <w:r>
-              <w:rPr>
-                <w:highlight w:val="yellow"/>
-              </w:rPr>
-              <w:t xml:space="preserve">}, </w:t>
-            </w:r>
-            <w:proofErr w:type="spellStart"/>
-            <w:r>
-              <w:rPr>
-                <w:highlight w:val="yellow"/>
-              </w:rPr>
-              <w:t>valid_session</w:t>
-            </w:r>
-            <w:proofErr w:type="spellEnd"/>
+              <w:t xml:space="preserve">  get :show, {:id =&gt; user.to_param}, valid_session</w:t>
+            </w:r>
           </w:p>
           <w:p>
             <w:pPr>
@@ -712,21 +571,7 @@
               <w:rPr>
                 <w:highlight w:val="yellow"/>
               </w:rPr>
-              <w:t xml:space="preserve">  expect(response).to </w:t>
-            </w:r>
-            <w:proofErr w:type="spellStart"/>
-            <w:r>
-              <w:rPr>
-                <w:highlight w:val="yellow"/>
-              </w:rPr>
-              <w:t>redirect_to</w:t>
-            </w:r>
-            <w:proofErr w:type="spellEnd"/>
-            <w:r>
-              <w:rPr>
-                <w:highlight w:val="yellow"/>
-              </w:rPr>
-              <w:t>(:login)</w:t>
+              <w:t xml:space="preserve">  expect(response).to redirect_to(:login)</w:t>
             </w:r>
           </w:p>
           <w:p>
@@ -746,6 +591,7 @@
           </w:tcPr>
           <w:p>
             <w:r>
+              <w:lastRenderedPageBreak/>
               <w:t>5</w:t>
             </w:r>
           </w:p>
@@ -756,23 +602,7 @@
           </w:tcPr>
           <w:p>
             <w:r>
-              <w:t>Put correct code for ‘</w:t>
-            </w:r>
-            <w:proofErr w:type="spellStart"/>
-            <w:r>
-              <w:t>new_attributes</w:t>
-            </w:r>
-            <w:proofErr w:type="spellEnd"/>
-            <w:r>
-              <w:t xml:space="preserve">’ in the </w:t>
-            </w:r>
-            <w:proofErr w:type="spellStart"/>
-            <w:r>
-              <w:t>users_controller_spec.rb</w:t>
-            </w:r>
-            <w:proofErr w:type="spellEnd"/>
-            <w:r>
-              <w:t xml:space="preserve"> file.</w:t>
+              <w:t>Put correct code for ‘new_attributes’ in the users_controller_spec.rb file.</w:t>
             </w:r>
           </w:p>
         </w:tc>
@@ -794,15 +624,7 @@
           </w:tcPr>
           <w:p>
             <w:r>
-              <w:t xml:space="preserve">Added missing code in the </w:t>
-            </w:r>
-            <w:proofErr w:type="spellStart"/>
-            <w:r>
-              <w:t>spec_helper.rb</w:t>
-            </w:r>
-            <w:proofErr w:type="spellEnd"/>
-            <w:r>
-              <w:t xml:space="preserve"> class</w:t>
+              <w:t>Added missing code in the spec_helper.rb class</w:t>
             </w:r>
           </w:p>
           <w:p>
@@ -816,19 +638,11 @@
                 <w:highlight w:val="yellow"/>
               </w:rPr>
             </w:pPr>
-            <w:proofErr w:type="spellStart"/>
             <w:r>
               <w:rPr>
                 <w:highlight w:val="yellow"/>
               </w:rPr>
-              <w:t>def</w:t>
-            </w:r>
-            <w:proofErr w:type="spellEnd"/>
-            <w:r>
-              <w:rPr>
-                <w:highlight w:val="yellow"/>
-              </w:rPr>
-              <w:t xml:space="preserve"> login(user)</w:t>
+              <w:t>def login(user)</w:t>
             </w:r>
             <w:r>
               <w:rPr>
@@ -848,19 +662,11 @@
                 <w:highlight w:val="yellow"/>
               </w:rPr>
             </w:pPr>
-            <w:proofErr w:type="spellStart"/>
             <w:r>
               <w:rPr>
                 <w:highlight w:val="yellow"/>
               </w:rPr>
-              <w:t>def</w:t>
-            </w:r>
-            <w:proofErr w:type="spellEnd"/>
-            <w:r>
-              <w:rPr>
-                <w:highlight w:val="yellow"/>
-              </w:rPr>
-              <w:t xml:space="preserve"> logout</w:t>
+              <w:t>def logout</w:t>
             </w:r>
             <w:r>
               <w:rPr>
@@ -885,7 +691,6 @@
           </w:tcPr>
           <w:p>
             <w:r>
-              <w:lastRenderedPageBreak/>
               <w:t>7</w:t>
             </w:r>
           </w:p>
@@ -896,35 +701,173 @@
           </w:tcPr>
           <w:p>
             <w:r>
-              <w:t xml:space="preserve">Fixed adding a </w:t>
-            </w:r>
-            <w:proofErr w:type="gramStart"/>
-            <w:r>
-              <w:t>pinning(</w:t>
-            </w:r>
-            <w:proofErr w:type="gramEnd"/>
-            <w:r>
-              <w:t>Pin) to a board. (</w:t>
-            </w:r>
-            <w:proofErr w:type="spellStart"/>
-            <w:r>
-              <w:t>repin</w:t>
-            </w:r>
-            <w:proofErr w:type="spellEnd"/>
-            <w:r>
-              <w:t xml:space="preserve"> method in </w:t>
-            </w:r>
-            <w:proofErr w:type="spellStart"/>
-            <w:r>
-              <w:t>Pins_controller.rb</w:t>
-            </w:r>
-            <w:proofErr w:type="spellEnd"/>
-            <w:r>
-              <w:t>)</w:t>
-            </w:r>
-            <w:bookmarkStart w:id="0" w:name="_GoBack"/>
-            <w:bookmarkEnd w:id="0"/>
-          </w:p>
+              <w:t>Fixed adding a pinning(Pin) to a board. (repin method in Pins_controller.rb)</w:t>
+            </w:r>
+          </w:p>
+        </w:tc>
+      </w:tr>
+      <w:tr>
+        <w:tc>
+          <w:tcPr>
+            <w:tcW w:w="438" w:type="dxa"/>
+          </w:tcPr>
+          <w:p>
+            <w:r>
+              <w:t>8</w:t>
+            </w:r>
+          </w:p>
+        </w:tc>
+        <w:tc>
+          <w:tcPr>
+            <w:tcW w:w="8220" w:type="dxa"/>
+          </w:tcPr>
+          <w:p>
+            <w:r>
+              <w:t>Moved the dropdown menu to right</w:t>
+            </w:r>
+          </w:p>
+        </w:tc>
+      </w:tr>
+      <w:tr>
+        <w:tc>
+          <w:tcPr>
+            <w:tcW w:w="438" w:type="dxa"/>
+          </w:tcPr>
+          <w:p>
+            <w:r>
+              <w:t>9</w:t>
+            </w:r>
+          </w:p>
+        </w:tc>
+        <w:tc>
+          <w:tcPr>
+            <w:tcW w:w="8220" w:type="dxa"/>
+          </w:tcPr>
+          <w:p>
+            <w:r>
+              <w:t>Fixed the problem with ‘All Boards’ page showing when user clicked to view a particular Board.</w:t>
+            </w:r>
+          </w:p>
+        </w:tc>
+      </w:tr>
+      <w:tr>
+        <w:tc>
+          <w:tcPr>
+            <w:tcW w:w="438" w:type="dxa"/>
+          </w:tcPr>
+          <w:p>
+            <w:r>
+              <w:t>10</w:t>
+            </w:r>
+          </w:p>
+        </w:tc>
+        <w:tc>
+          <w:tcPr>
+            <w:tcW w:w="8220" w:type="dxa"/>
+          </w:tcPr>
+          <w:p>
+            <w:r>
+              <w:t xml:space="preserve">Able to show the Board names now on the .Who to Follow’ page. </w:t>
+            </w:r>
+          </w:p>
+        </w:tc>
+      </w:tr>
+      <w:tr>
+        <w:tc>
+          <w:tcPr>
+            <w:tcW w:w="438" w:type="dxa"/>
+          </w:tcPr>
+          <w:p>
+            <w:r>
+              <w:t>11</w:t>
+            </w:r>
+          </w:p>
+        </w:tc>
+        <w:tc>
+          <w:tcPr>
+            <w:tcW w:w="8220" w:type="dxa"/>
+          </w:tcPr>
+          <w:p>
+            <w:r>
+              <w:t xml:space="preserve">Added missing </w:t>
+            </w:r>
+            <w:r>
+              <w:rPr>
+                <w:b/>
+              </w:rPr>
+              <w:t>index: true</w:t>
+            </w:r>
+            <w:r>
+              <w:t xml:space="preserve"> to the ‘CreateFollowers’ migration class. And then ran rake db:migrate.</w:t>
+            </w:r>
+          </w:p>
+        </w:tc>
+      </w:tr>
+      <w:tr>
+        <w:tc>
+          <w:tcPr>
+            <w:tcW w:w="438" w:type="dxa"/>
+          </w:tcPr>
+          <w:p>
+            <w:r>
+              <w:t>12</w:t>
+            </w:r>
+          </w:p>
+        </w:tc>
+        <w:tc>
+          <w:tcPr>
+            <w:tcW w:w="8220" w:type="dxa"/>
+          </w:tcPr>
+          <w:p>
+            <w:r>
+              <w:t>Fixed issue with ‘Followers’ index page. Now correctly showing who is following me.</w:t>
+            </w:r>
+            <w:r>
+              <w:t xml:space="preserve"> (Before it was blank).</w:t>
+            </w:r>
+          </w:p>
+        </w:tc>
+      </w:tr>
+      <w:tr>
+        <w:tc>
+          <w:tcPr>
+            <w:tcW w:w="438" w:type="dxa"/>
+          </w:tcPr>
+          <w:p/>
+        </w:tc>
+        <w:tc>
+          <w:tcPr>
+            <w:tcW w:w="8220" w:type="dxa"/>
+          </w:tcPr>
+          <w:p/>
+        </w:tc>
+      </w:tr>
+      <w:tr>
+        <w:tc>
+          <w:tcPr>
+            <w:tcW w:w="438" w:type="dxa"/>
+          </w:tcPr>
+          <w:p/>
+        </w:tc>
+        <w:tc>
+          <w:tcPr>
+            <w:tcW w:w="8220" w:type="dxa"/>
+          </w:tcPr>
+          <w:p/>
+        </w:tc>
+      </w:tr>
+      <w:tr>
+        <w:tc>
+          <w:tcPr>
+            <w:tcW w:w="438" w:type="dxa"/>
+          </w:tcPr>
+          <w:p/>
+        </w:tc>
+        <w:tc>
+          <w:tcPr>
+            <w:tcW w:w="8220" w:type="dxa"/>
+          </w:tcPr>
+          <w:p/>
         </w:tc>
       </w:tr>
       <w:tr>

</xml_diff>